<commit_message>
iam spec and c++ impl (experimental) updated
</commit_message>
<xml_diff>
--- a/doc/Spezifikation_IAM2.docx
+++ b/doc/Spezifikation_IAM2.docx
@@ -7225,7 +7225,13 @@
               <w:rPr>
                 <w:rStyle w:val="T-GesperrtTabelleSTRGNUM4"/>
               </w:rPr>
-              <w:t>ID=4</w:t>
+              <w:t>ID=</w:t>
+            </w:r>
+            <w:r>
+              <w:rPr>
+                <w:rStyle w:val="T-GesperrtTabelleSTRGNUM4"/>
+              </w:rPr>
+              <w:t>3</w:t>
             </w:r>
             <w:r>
               <w:t>»)</w:t>
@@ -10722,7 +10728,7 @@
                 <w:noProof/>
                 <w:lang w:val="la-Latn"/>
               </w:rPr>
-              <w:t>0xF00D10</w:t>
+              <w:t>0xF00D1</w:t>
             </w:r>
             <w:r>
               <w:t>(</w:t>
@@ -10731,9 +10737,16 @@
               <w:rPr>
                 <w:rStyle w:val="T-GesperrtTabelleSTRGNUM4"/>
                 <w:noProof/>
-                <w:lang w:val="la-Latn"/>
-              </w:rPr>
-              <w:t>00</w:t>
+              </w:rPr>
+              <w:t>0</w:t>
+            </w:r>
+            <w:r>
+              <w:rPr>
+                <w:rStyle w:val="T-GesperrtTabelleSTRGNUM4"/>
+                <w:noProof/>
+                <w:lang w:val="la-Latn"/>
+              </w:rPr>
+              <w:t>0</w:t>
             </w:r>
             <w:r>
               <w:t>:</w:t>
@@ -10949,7 +10962,10 @@
               <w:t xml:space="preserve">, </w:t>
             </w:r>
             <w:r>
-              <w:t>Schlüssellängen</w:t>
+              <w:t>Schlüssellänge</w:t>
+            </w:r>
+            <w:r>
+              <w:t>n</w:t>
             </w:r>
             <w:r>
               <w:t>typ</w:t>
@@ -16436,7 +16452,10 @@
         <w:t xml:space="preserve">» </w:t>
       </w:r>
       <w:r>
-        <w:t>bzw. aus diesem in die Textdarstellung überführt werden können.</w:t>
+        <w:t xml:space="preserve">überführt </w:t>
+      </w:r>
+      <w:r>
+        <w:t>werden können.</w:t>
       </w:r>
     </w:p>
     <w:p>
@@ -17196,13 +17215,13 @@
               <w:t xml:space="preserve"> </w:t>
             </w:r>
             <w:r>
-              <w:t xml:space="preserve">die </w:t>
+              <w:t xml:space="preserve">eine </w:t>
             </w:r>
             <w:r>
               <w:t xml:space="preserve">Liste </w:t>
             </w:r>
             <w:r>
-              <w:t xml:space="preserve"> («</w:t>
+              <w:t>(«</w:t>
             </w:r>
             <w:proofErr w:type="spellStart"/>
             <w:r>
@@ -17219,6 +17238,9 @@
               <w:t xml:space="preserve"> mit </w:t>
             </w:r>
             <w:r>
+              <w:t xml:space="preserve">einem bestimmten </w:t>
+            </w:r>
+            <w:r>
               <w:t>Index «</w:t>
             </w:r>
             <w:r>
@@ -17231,120 +17253,128 @@
               <w:t>»</w:t>
             </w:r>
             <w:r>
-              <w:t xml:space="preserve">, </w:t>
-            </w:r>
-            <w:r>
-              <w:t>welcher</w:t>
+              <w:t xml:space="preserve">. Der Index ist dazu </w:t>
+            </w:r>
+            <w:r>
+              <w:t xml:space="preserve">am Ende des </w:t>
+            </w:r>
+            <w:r>
+              <w:t>Abschnitt</w:t>
+            </w:r>
+            <w:r>
+              <w:t>snamens</w:t>
+            </w:r>
+            <w:r>
+              <w:t xml:space="preserve"> nach dem Schrägstrich «</w:t>
+            </w:r>
+            <w:r>
+              <w:rPr>
+                <w:rStyle w:val="T-GesperrtTabelleSTRGNUM4"/>
+              </w:rPr>
+              <w:t>/</w:t>
+            </w:r>
+            <w:r>
+              <w:t>»</w:t>
+            </w:r>
+            <w:r>
+              <w:t xml:space="preserve"> ang</w:t>
+            </w:r>
+            <w:r>
+              <w:t>e</w:t>
+            </w:r>
+            <w:r>
+              <w:t>geben</w:t>
+            </w:r>
+            <w:r>
+              <w:t>.</w:t>
+            </w:r>
+          </w:p>
+          <w:p>
+            <w:pPr>
+              <w:pStyle w:val="T-TextblockTabelleSTRGNUM3"/>
+              <w:tabs>
+                <w:tab w:val="clear" w:pos="3294"/>
+              </w:tabs>
+            </w:pPr>
+            <w:r>
+              <w:t xml:space="preserve">Jedes Element </w:t>
+            </w:r>
+            <w:r>
+              <w:t>(«</w:t>
+            </w:r>
+            <w:proofErr w:type="spellStart"/>
+            <w:r>
+              <w:rPr>
+                <w:rStyle w:val="T-GesperrtTabelleSTRGNUM4"/>
+              </w:rPr>
+              <w:t>IAM</w:t>
+            </w:r>
+            <w:r>
+              <w:rPr>
+                <w:rStyle w:val="T-GesperrtTabelleSTRGNUM4"/>
+              </w:rPr>
+              <w:t>Array</w:t>
+            </w:r>
+            <w:proofErr w:type="spellEnd"/>
+            <w:r>
+              <w:t xml:space="preserve">») </w:t>
+            </w:r>
+            <w:r>
+              <w:t xml:space="preserve">der Liste wird als Eigenschaft angegeben, deren Name dem Index des Elements entspricht. Die Elemente sind </w:t>
+            </w:r>
+            <w:r>
+              <w:t>damit bei «</w:t>
+            </w:r>
+            <w:r>
+              <w:rPr>
+                <w:rStyle w:val="T-GesperrtTabelleSTRGNUM4"/>
+              </w:rPr>
+              <w:t>0</w:t>
+            </w:r>
+            <w:r>
+              <w:t xml:space="preserve">» beginnend </w:t>
+            </w:r>
+            <w:r>
+              <w:t>lückenlos aufsteigend</w:t>
+            </w:r>
+            <w:r>
+              <w:t xml:space="preserve"> durchnummeriert.</w:t>
             </w:r>
             <w:r>
               <w:t xml:space="preserve"> </w:t>
             </w:r>
             <w:r>
-              <w:t xml:space="preserve">am Ende des </w:t>
-            </w:r>
-            <w:r>
-              <w:t>Abschnitt</w:t>
-            </w:r>
-            <w:r>
-              <w:t>snamens</w:t>
-            </w:r>
-            <w:r>
-              <w:t xml:space="preserve"> nach dem Schrägstrich «</w:t>
-            </w:r>
-            <w:r>
-              <w:rPr>
-                <w:rStyle w:val="T-GesperrtTabelleSTRGNUM4"/>
-              </w:rPr>
-              <w:t>/</w:t>
-            </w:r>
-            <w:r>
-              <w:t>»</w:t>
-            </w:r>
-            <w:r>
-              <w:t xml:space="preserve"> angeg</w:t>
-            </w:r>
-            <w:r>
-              <w:t>e</w:t>
-            </w:r>
-            <w:r>
-              <w:t>ben ist</w:t>
-            </w:r>
-            <w:r>
-              <w:t>.</w:t>
-            </w:r>
-            <w:r>
-              <w:t xml:space="preserve"> Jedes Element </w:t>
-            </w:r>
-            <w:r>
-              <w:t>(«</w:t>
-            </w:r>
-            <w:proofErr w:type="spellStart"/>
-            <w:r>
-              <w:rPr>
-                <w:rStyle w:val="T-GesperrtTabelleSTRGNUM4"/>
-              </w:rPr>
-              <w:t>IAM</w:t>
-            </w:r>
-            <w:r>
-              <w:rPr>
-                <w:rStyle w:val="T-GesperrtTabelleSTRGNUM4"/>
-              </w:rPr>
-              <w:t>Array</w:t>
-            </w:r>
-            <w:proofErr w:type="spellEnd"/>
-            <w:r>
-              <w:t xml:space="preserve">») </w:t>
-            </w:r>
-            <w:r>
-              <w:t xml:space="preserve">der Liste wird als Eigenschaft angegeben, deren Name dem Index des Elements entspricht. Die Elemente sind </w:t>
-            </w:r>
-            <w:r>
-              <w:t>damit bei «</w:t>
-            </w:r>
-            <w:r>
-              <w:rPr>
-                <w:rStyle w:val="T-GesperrtTabelleSTRGNUM4"/>
-              </w:rPr>
-              <w:t>0</w:t>
-            </w:r>
-            <w:r>
-              <w:t xml:space="preserve">» beginnend </w:t>
-            </w:r>
-            <w:r>
-              <w:t>lückenlos aufsteigend</w:t>
-            </w:r>
-            <w:r>
-              <w:t xml:space="preserve"> durchnummeriert.</w:t>
+              <w:t xml:space="preserve">Die </w:t>
+            </w:r>
+            <w:r>
+              <w:t xml:space="preserve">Zahlen in den </w:t>
+            </w:r>
+            <w:r>
+              <w:t>Zahlen</w:t>
+            </w:r>
+            <w:r>
+              <w:t>folgen</w:t>
             </w:r>
             <w:r>
               <w:t xml:space="preserve"> </w:t>
             </w:r>
             <w:r>
-              <w:t xml:space="preserve">Die </w:t>
-            </w:r>
-            <w:r>
-              <w:t xml:space="preserve">Zahlen in den </w:t>
-            </w:r>
-            <w:r>
-              <w:t>Zahlen</w:t>
-            </w:r>
-            <w:r>
-              <w:t>folgen</w:t>
+              <w:t xml:space="preserve">der </w:t>
+            </w:r>
+            <w:r>
+              <w:t>Elemente</w:t>
             </w:r>
             <w:r>
               <w:t xml:space="preserve"> </w:t>
             </w:r>
             <w:r>
-              <w:t xml:space="preserve">der </w:t>
-            </w:r>
-            <w:r>
-              <w:t>Elemente</w:t>
-            </w:r>
-            <w:r>
-              <w:t xml:space="preserve"> </w:t>
-            </w:r>
-            <w:r>
-              <w:t>werden mit Schrägstrich «</w:t>
+              <w:t>werden mit Schrä</w:t>
+            </w:r>
+            <w:r>
+              <w:t>g</w:t>
+            </w:r>
+            <w:r>
+              <w:t>strich «</w:t>
             </w:r>
             <w:r>
               <w:rPr>
@@ -17502,6 +17532,8 @@
               </w:rPr>
               <w:t>0/0/0</w:t>
             </w:r>
+            <w:bookmarkStart w:id="4" w:name="_GoBack"/>
+            <w:bookmarkEnd w:id="4"/>
           </w:p>
         </w:tc>
         <w:tc>
@@ -17879,7 +17911,13 @@
               </w:tabs>
             </w:pPr>
             <w:r>
-              <w:t>Dieser Abschnitt beschreibt die Abbildung  («</w:t>
+              <w:t xml:space="preserve">Dieser Abschnitt beschreibt </w:t>
+            </w:r>
+            <w:r>
+              <w:t>eine</w:t>
+            </w:r>
+            <w:r>
+              <w:t xml:space="preserve"> Abbildung («</w:t>
             </w:r>
             <w:proofErr w:type="spellStart"/>
             <w:r>
@@ -17896,7 +17934,13 @@
             </w:r>
             <w:proofErr w:type="spellEnd"/>
             <w:r>
-              <w:t>») mit Index «</w:t>
+              <w:t xml:space="preserve">») mit </w:t>
+            </w:r>
+            <w:r>
+              <w:t xml:space="preserve">einem bestimmten </w:t>
+            </w:r>
+            <w:r>
+              <w:t>Index «</w:t>
             </w:r>
             <w:r>
               <w:rPr>
@@ -17905,13 +17949,19 @@
               <w:t>#</w:t>
             </w:r>
             <w:r>
-              <w:t xml:space="preserve">», </w:t>
-            </w:r>
-            <w:r>
-              <w:t>welcher</w:t>
-            </w:r>
-            <w:r>
-              <w:t xml:space="preserve"> am Ende des Abschnittsnamens nach dem Schrägstrich «</w:t>
+              <w:t>»</w:t>
+            </w:r>
+            <w:r>
+              <w:t xml:space="preserve">. Der Index ist dazu </w:t>
+            </w:r>
+            <w:r>
+              <w:t>am Ende des Abschnitt</w:t>
+            </w:r>
+            <w:r>
+              <w:t>s</w:t>
+            </w:r>
+            <w:r>
+              <w:t>namens nach dem Schrägstrich «</w:t>
             </w:r>
             <w:r>
               <w:rPr>
@@ -17920,62 +17970,76 @@
               <w:t>/</w:t>
             </w:r>
             <w:r>
-              <w:t>» ang</w:t>
+              <w:t>» angegeben.</w:t>
+            </w:r>
+          </w:p>
+          <w:p>
+            <w:pPr>
+              <w:pStyle w:val="T-TextblockTabelleSTRGNUM3"/>
+              <w:tabs>
+                <w:tab w:val="clear" w:pos="3294"/>
+              </w:tabs>
+            </w:pPr>
+            <w:r>
+              <w:t>Die Suche von Einträgen («</w:t>
+            </w:r>
+            <w:proofErr w:type="spellStart"/>
+            <w:r>
+              <w:rPr>
+                <w:rStyle w:val="T-GesperrtTabelleSTRGNUM4"/>
+              </w:rPr>
+              <w:t>IAMEntry</w:t>
+            </w:r>
+            <w:proofErr w:type="spellEnd"/>
+            <w:r>
+              <w:t>») über einen gegebenen Schlüssel erfolge gemäß der Eige</w:t>
+            </w:r>
+            <w:r>
+              <w:t>n</w:t>
+            </w:r>
+            <w:r>
+              <w:t>schaft «</w:t>
+            </w:r>
+            <w:proofErr w:type="spellStart"/>
+            <w:r>
+              <w:rPr>
+                <w:rStyle w:val="T-GesperrtTabelleSTRGNUM4"/>
+              </w:rPr>
+              <w:t>findMode</w:t>
+            </w:r>
+            <w:proofErr w:type="spellEnd"/>
+            <w:r>
+              <w:t>» über eine binäre Suche («</w:t>
+            </w:r>
+            <w:r>
+              <w:rPr>
+                <w:rStyle w:val="T-GesperrtTabelleSTRGNUM4"/>
+              </w:rPr>
+              <w:t>S</w:t>
+            </w:r>
+            <w:r>
+              <w:t>») oder eine streuwertbasierte Suche («</w:t>
+            </w:r>
+            <w:r>
+              <w:rPr>
+                <w:rStyle w:val="T-GesperrtTabelleSTRGNUM4"/>
+              </w:rPr>
+              <w:t>H</w:t>
+            </w:r>
+            <w:r>
+              <w:t>»).</w:t>
+            </w:r>
+            <w:r>
+              <w:t xml:space="preserve"> </w:t>
+            </w:r>
+            <w:r>
+              <w:t xml:space="preserve"> Jeder Eintrag der Abbildung wird als Eigenschaft angeg</w:t>
             </w:r>
             <w:r>
               <w:t>e</w:t>
             </w:r>
             <w:r>
-              <w:t>geben ist.</w:t>
-            </w:r>
-            <w:r>
-              <w:t xml:space="preserve"> Die Suche von Einträgen («</w:t>
-            </w:r>
-            <w:proofErr w:type="spellStart"/>
-            <w:r>
-              <w:rPr>
-                <w:rStyle w:val="T-GesperrtTabelleSTRGNUM4"/>
-              </w:rPr>
-              <w:t>IAMEntry</w:t>
-            </w:r>
-            <w:proofErr w:type="spellEnd"/>
-            <w:r>
-              <w:t>») über einen gegebenen Schlüssel erfolge gemäß der Eigenschaft «</w:t>
-            </w:r>
-            <w:proofErr w:type="spellStart"/>
-            <w:r>
-              <w:rPr>
-                <w:rStyle w:val="T-GesperrtTabelleSTRGNUM4"/>
-              </w:rPr>
-              <w:t>findMode</w:t>
-            </w:r>
-            <w:proofErr w:type="spellEnd"/>
-            <w:r>
-              <w:t>» über eine binäre Suche («</w:t>
-            </w:r>
-            <w:r>
-              <w:rPr>
-                <w:rStyle w:val="T-GesperrtTabelleSTRGNUM4"/>
-              </w:rPr>
-              <w:t>S</w:t>
-            </w:r>
-            <w:r>
-              <w:t>») oder eine streuwertbasierte Suche («</w:t>
-            </w:r>
-            <w:r>
-              <w:rPr>
-                <w:rStyle w:val="T-GesperrtTabelleSTRGNUM4"/>
-              </w:rPr>
-              <w:t>H</w:t>
-            </w:r>
-            <w:r>
-              <w:t>»).</w:t>
-            </w:r>
-            <w:r>
-              <w:t xml:space="preserve"> </w:t>
-            </w:r>
-            <w:r>
-              <w:t xml:space="preserve"> Jeder Eintrag der Abbildung wird als Eigenschaft angegeben, deren Name dem </w:t>
+              <w:t xml:space="preserve">ben, deren Name dem </w:t>
             </w:r>
             <w:r>
               <w:t>Schlüssel</w:t>
@@ -18593,8 +18657,6 @@
       <w:r>
         <w:t>TODO</w:t>
       </w:r>
-      <w:bookmarkStart w:id="4" w:name="_GoBack"/>
-      <w:bookmarkEnd w:id="4"/>
     </w:p>
     <w:sectPr>
       <w:headerReference w:type="default" r:id="rId10"/>
@@ -18708,7 +18770,7 @@
         <w:rFonts w:asciiTheme="minorHAnsi" w:hAnsiTheme="minorHAnsi"/>
         <w:noProof/>
       </w:rPr>
-      <w:t>8</w:t>
+      <w:t>7</w:t>
     </w:r>
     <w:r>
       <w:rPr>
@@ -23684,7 +23746,7 @@
 </file>
 
 <file path=customXml/itemProps1.xml><?xml version="1.0" encoding="utf-8"?>
-<ds:datastoreItem xmlns:ds="http://schemas.openxmlformats.org/officeDocument/2006/customXml" ds:itemID="{F46A3AA0-6E26-47B0-A224-987C2029AB1D}">
+<ds:datastoreItem xmlns:ds="http://schemas.openxmlformats.org/officeDocument/2006/customXml" ds:itemID="{0F6740B3-EA84-4280-959F-69C05FE04B7E}">
   <ds:schemaRefs>
     <ds:schemaRef ds:uri="http://schemas.openxmlformats.org/officeDocument/2006/bibliography"/>
   </ds:schemaRefs>

</xml_diff>